<commit_message>
Début rapport + UML
</commit_message>
<xml_diff>
--- a/WSI_OBE_POO2022-L7-Hanoi_Rapport/WSI_OBE_POO2022-L7-Hanoi.docx
+++ b/WSI_OBE_POO2022-L7-Hanoi_Rapport/WSI_OBE_POO2022-L7-Hanoi.docx
@@ -16,6 +16,76 @@
       <w:r>
         <w:rPr>
           <w:rFonts w:ascii="Arial" w:hAnsi="Arial" w:cs="Arial"/>
+          <w:noProof/>
+          <w:sz w:val="32"/>
+          <w:szCs w:val="32"/>
+        </w:rPr>
+        <w:drawing>
+          <wp:anchor distT="0" distB="0" distL="114300" distR="114300" simplePos="0" relativeHeight="251658240" behindDoc="0" locked="0" layoutInCell="1" allowOverlap="1" wp14:anchorId="0F6DFF99" wp14:editId="3CFFD77E">
+            <wp:simplePos x="0" y="0"/>
+            <wp:positionH relativeFrom="margin">
+              <wp:align>center</wp:align>
+            </wp:positionH>
+            <wp:positionV relativeFrom="paragraph">
+              <wp:posOffset>386080</wp:posOffset>
+            </wp:positionV>
+            <wp:extent cx="5876925" cy="4071620"/>
+            <wp:effectExtent l="0" t="0" r="9525" b="5080"/>
+            <wp:wrapTopAndBottom/>
+            <wp:docPr id="1" name="Image 1"/>
+            <wp:cNvGraphicFramePr>
+              <a:graphicFrameLocks xmlns:a="http://schemas.openxmlformats.org/drawingml/2006/main" noChangeAspect="1"/>
+            </wp:cNvGraphicFramePr>
+            <a:graphic xmlns:a="http://schemas.openxmlformats.org/drawingml/2006/main">
+              <a:graphicData uri="http://schemas.openxmlformats.org/drawingml/2006/picture">
+                <pic:pic xmlns:pic="http://schemas.openxmlformats.org/drawingml/2006/picture">
+                  <pic:nvPicPr>
+                    <pic:cNvPr id="1" name="Image 1"/>
+                    <pic:cNvPicPr/>
+                  </pic:nvPicPr>
+                  <pic:blipFill rotWithShape="1">
+                    <a:blip r:embed="rId8" cstate="print">
+                      <a:extLst>
+                        <a:ext uri="{28A0092B-C50C-407E-A947-70E740481C1C}">
+                          <a14:useLocalDpi xmlns:a14="http://schemas.microsoft.com/office/drawing/2010/main" val="0"/>
+                        </a:ext>
+                      </a:extLst>
+                    </a:blip>
+                    <a:srcRect l="-211" r="708"/>
+                    <a:stretch/>
+                  </pic:blipFill>
+                  <pic:spPr bwMode="auto">
+                    <a:xfrm>
+                      <a:off x="0" y="0"/>
+                      <a:ext cx="5876925" cy="4071620"/>
+                    </a:xfrm>
+                    <a:prstGeom prst="rect">
+                      <a:avLst/>
+                    </a:prstGeom>
+                    <a:ln>
+                      <a:noFill/>
+                    </a:ln>
+                    <a:extLst>
+                      <a:ext uri="{53640926-AAD7-44D8-BBD7-CCE9431645EC}">
+                        <a14:shadowObscured xmlns:a14="http://schemas.microsoft.com/office/drawing/2010/main"/>
+                      </a:ext>
+                    </a:extLst>
+                  </pic:spPr>
+                </pic:pic>
+              </a:graphicData>
+            </a:graphic>
+            <wp14:sizeRelH relativeFrom="margin">
+              <wp14:pctWidth>0</wp14:pctWidth>
+            </wp14:sizeRelH>
+            <wp14:sizeRelV relativeFrom="margin">
+              <wp14:pctHeight>0</wp14:pctHeight>
+            </wp14:sizeRelV>
+          </wp:anchor>
+        </w:drawing>
+      </w:r>
+      <w:r>
+        <w:rPr>
+          <w:rFonts w:ascii="Arial" w:hAnsi="Arial" w:cs="Arial"/>
           <w:sz w:val="36"/>
           <w:szCs w:val="36"/>
           <w:u w:val="single"/>
@@ -98,7 +168,7 @@
           <w:szCs w:val="36"/>
           <w:u w:val="single"/>
         </w:rPr>
-        <w:t xml:space="preserve"> Justification des choix </w:t>
+        <w:t xml:space="preserve"> Justification des choix</w:t>
       </w:r>
     </w:p>
     <w:p>
@@ -111,9 +181,303 @@
         </w:rPr>
       </w:pPr>
     </w:p>
+    <w:p>
+      <w:pPr>
+        <w:jc w:val="both"/>
+        <w:rPr>
+          <w:rFonts w:ascii="Arial" w:hAnsi="Arial" w:cs="Arial"/>
+          <w:sz w:val="24"/>
+          <w:szCs w:val="24"/>
+        </w:rPr>
+      </w:pPr>
+    </w:p>
+    <w:p>
+      <w:pPr>
+        <w:jc w:val="both"/>
+        <w:rPr>
+          <w:rFonts w:ascii="Arial" w:hAnsi="Arial" w:cs="Arial"/>
+          <w:sz w:val="24"/>
+          <w:szCs w:val="24"/>
+        </w:rPr>
+      </w:pPr>
+    </w:p>
+    <w:p>
+      <w:pPr>
+        <w:rPr>
+          <w:rFonts w:ascii="Arial" w:hAnsi="Arial" w:cs="Arial"/>
+          <w:sz w:val="24"/>
+          <w:szCs w:val="24"/>
+        </w:rPr>
+      </w:pPr>
+      <w:r>
+        <w:rPr>
+          <w:rFonts w:ascii="Arial" w:hAnsi="Arial" w:cs="Arial"/>
+          <w:sz w:val="24"/>
+          <w:szCs w:val="24"/>
+        </w:rPr>
+        <w:br w:type="page"/>
+      </w:r>
+    </w:p>
+    <w:p>
+      <w:pPr>
+        <w:jc w:val="both"/>
+        <w:rPr>
+          <w:rFonts w:ascii="Arial" w:hAnsi="Arial" w:cs="Arial"/>
+          <w:sz w:val="36"/>
+          <w:szCs w:val="36"/>
+          <w:u w:val="single"/>
+        </w:rPr>
+      </w:pPr>
+      <w:r>
+        <w:rPr>
+          <w:rFonts w:ascii="Arial" w:hAnsi="Arial" w:cs="Arial"/>
+          <w:sz w:val="36"/>
+          <w:szCs w:val="36"/>
+          <w:u w:val="single"/>
+        </w:rPr>
+        <w:lastRenderedPageBreak/>
+        <w:t>3</w:t>
+      </w:r>
+      <w:r>
+        <w:rPr>
+          <w:rFonts w:ascii="Arial" w:hAnsi="Arial" w:cs="Arial"/>
+          <w:sz w:val="36"/>
+          <w:szCs w:val="36"/>
+          <w:u w:val="single"/>
+        </w:rPr>
+        <w:t>)</w:t>
+      </w:r>
+      <w:r>
+        <w:rPr>
+          <w:rFonts w:ascii="Arial" w:hAnsi="Arial" w:cs="Arial"/>
+          <w:sz w:val="36"/>
+          <w:szCs w:val="36"/>
+          <w:u w:val="single"/>
+        </w:rPr>
+        <w:t xml:space="preserve"> </w:t>
+      </w:r>
+      <w:r>
+        <w:rPr>
+          <w:rFonts w:ascii="Arial" w:hAnsi="Arial" w:cs="Arial"/>
+          <w:sz w:val="36"/>
+          <w:szCs w:val="36"/>
+          <w:u w:val="single"/>
+        </w:rPr>
+        <w:t>Réponse à la question</w:t>
+      </w:r>
+    </w:p>
+    <w:p>
+      <w:pPr>
+        <w:jc w:val="both"/>
+        <w:rPr>
+          <w:rFonts w:ascii="Arial" w:hAnsi="Arial" w:cs="Arial"/>
+          <w:sz w:val="24"/>
+          <w:szCs w:val="24"/>
+        </w:rPr>
+      </w:pPr>
+      <w:r>
+        <w:rPr>
+          <w:rFonts w:ascii="Arial" w:hAnsi="Arial" w:cs="Arial"/>
+          <w:sz w:val="24"/>
+          <w:szCs w:val="24"/>
+        </w:rPr>
+        <w:t>On sait que les moines effectuent un nombre minimal de mouvement et qu’il y a 64 disques à déplacer. Ils doivent donc effectuer 2</w:t>
+      </w:r>
+      <w:r>
+        <w:rPr>
+          <w:rFonts w:ascii="Arial" w:hAnsi="Arial" w:cs="Arial"/>
+          <w:sz w:val="24"/>
+          <w:szCs w:val="24"/>
+          <w:vertAlign w:val="superscript"/>
+        </w:rPr>
+        <w:t>64</w:t>
+      </w:r>
+      <w:r>
+        <w:rPr>
+          <w:rFonts w:ascii="Arial" w:hAnsi="Arial" w:cs="Arial"/>
+          <w:sz w:val="24"/>
+          <w:szCs w:val="24"/>
+        </w:rPr>
+        <w:t xml:space="preserve"> – 1 mouvements.</w:t>
+      </w:r>
+    </w:p>
+    <w:p>
+      <w:pPr>
+        <w:jc w:val="both"/>
+        <w:rPr>
+          <w:rFonts w:ascii="Arial" w:hAnsi="Arial" w:cs="Arial"/>
+          <w:sz w:val="24"/>
+          <w:szCs w:val="24"/>
+        </w:rPr>
+      </w:pPr>
+    </w:p>
+    <w:p>
+      <w:pPr>
+        <w:jc w:val="both"/>
+        <w:rPr>
+          <w:rFonts w:ascii="Arial" w:hAnsi="Arial" w:cs="Arial"/>
+          <w:sz w:val="24"/>
+          <w:szCs w:val="24"/>
+        </w:rPr>
+      </w:pPr>
+      <w:r>
+        <w:rPr>
+          <w:rFonts w:ascii="Arial" w:hAnsi="Arial" w:cs="Arial"/>
+          <w:sz w:val="24"/>
+          <w:szCs w:val="24"/>
+        </w:rPr>
+        <w:t>Sachant que le monde a actuellement 13.8 milliards d’années, le temps restant à l’univers est :</w:t>
+      </w:r>
+    </w:p>
+    <w:p>
+      <w:pPr>
+        <w:jc w:val="both"/>
+        <w:rPr>
+          <w:rFonts w:ascii="Arial" w:hAnsi="Arial" w:cs="Arial"/>
+          <w:sz w:val="32"/>
+          <w:szCs w:val="32"/>
+        </w:rPr>
+      </w:pPr>
+      <w:r>
+        <w:rPr>
+          <w:rFonts w:ascii="Arial" w:hAnsi="Arial" w:cs="Arial"/>
+          <w:sz w:val="32"/>
+          <w:szCs w:val="32"/>
+        </w:rPr>
+        <w:t xml:space="preserve"> </w:t>
+      </w:r>
+      <m:oMath>
+        <m:f>
+          <m:fPr>
+            <m:ctrlPr>
+              <w:rPr>
+                <w:rFonts w:ascii="Cambria Math" w:hAnsi="Cambria Math" w:cs="Arial"/>
+                <w:i/>
+                <w:sz w:val="32"/>
+                <w:szCs w:val="32"/>
+              </w:rPr>
+            </m:ctrlPr>
+          </m:fPr>
+          <m:num>
+            <m:sSup>
+              <m:sSupPr>
+                <m:ctrlPr>
+                  <w:rPr>
+                    <w:rFonts w:ascii="Cambria Math" w:hAnsi="Cambria Math" w:cs="Arial"/>
+                    <w:i/>
+                    <w:sz w:val="32"/>
+                    <w:szCs w:val="32"/>
+                  </w:rPr>
+                </m:ctrlPr>
+              </m:sSupPr>
+              <m:e>
+                <m:r>
+                  <w:rPr>
+                    <w:rFonts w:ascii="Cambria Math" w:hAnsi="Cambria Math" w:cs="Arial"/>
+                    <w:sz w:val="32"/>
+                    <w:szCs w:val="32"/>
+                  </w:rPr>
+                  <m:t>2</m:t>
+                </m:r>
+              </m:e>
+              <m:sup>
+                <m:r>
+                  <w:rPr>
+                    <w:rFonts w:ascii="Cambria Math" w:hAnsi="Cambria Math" w:cs="Arial"/>
+                    <w:sz w:val="32"/>
+                    <w:szCs w:val="32"/>
+                  </w:rPr>
+                  <m:t>64</m:t>
+                </m:r>
+              </m:sup>
+            </m:sSup>
+            <m:r>
+              <w:rPr>
+                <w:rFonts w:ascii="Cambria Math" w:hAnsi="Cambria Math" w:cs="Arial"/>
+                <w:sz w:val="32"/>
+                <w:szCs w:val="32"/>
+              </w:rPr>
+              <m:t xml:space="preserve"> - 1</m:t>
+            </m:r>
+          </m:num>
+          <m:den>
+            <m:d>
+              <m:dPr>
+                <m:ctrlPr>
+                  <w:rPr>
+                    <w:rFonts w:ascii="Cambria Math" w:hAnsi="Cambria Math" w:cs="Arial"/>
+                    <w:i/>
+                    <w:sz w:val="32"/>
+                    <w:szCs w:val="32"/>
+                  </w:rPr>
+                </m:ctrlPr>
+              </m:dPr>
+              <m:e>
+                <m:r>
+                  <w:rPr>
+                    <w:rFonts w:ascii="Cambria Math" w:hAnsi="Cambria Math" w:cs="Arial"/>
+                    <w:sz w:val="32"/>
+                    <w:szCs w:val="32"/>
+                  </w:rPr>
+                  <m:t>3600 * 24 * 365 *</m:t>
+                </m:r>
+                <m:sSup>
+                  <m:sSupPr>
+                    <m:ctrlPr>
+                      <w:rPr>
+                        <w:rFonts w:ascii="Cambria Math" w:hAnsi="Cambria Math" w:cs="Arial"/>
+                        <w:i/>
+                        <w:sz w:val="32"/>
+                        <w:szCs w:val="32"/>
+                      </w:rPr>
+                    </m:ctrlPr>
+                  </m:sSupPr>
+                  <m:e>
+                    <m:r>
+                      <w:rPr>
+                        <w:rFonts w:ascii="Cambria Math" w:hAnsi="Cambria Math" w:cs="Arial"/>
+                        <w:sz w:val="32"/>
+                        <w:szCs w:val="32"/>
+                      </w:rPr>
+                      <m:t xml:space="preserve"> 10</m:t>
+                    </m:r>
+                  </m:e>
+                  <m:sup>
+                    <m:r>
+                      <w:rPr>
+                        <w:rFonts w:ascii="Cambria Math" w:hAnsi="Cambria Math" w:cs="Arial"/>
+                        <w:sz w:val="32"/>
+                        <w:szCs w:val="32"/>
+                      </w:rPr>
+                      <m:t>9</m:t>
+                    </m:r>
+                  </m:sup>
+                </m:sSup>
+              </m:e>
+            </m:d>
+            <m:r>
+              <w:rPr>
+                <w:rFonts w:ascii="Cambria Math" w:hAnsi="Cambria Math" w:cs="Arial"/>
+                <w:sz w:val="32"/>
+                <w:szCs w:val="32"/>
+              </w:rPr>
+              <m:t xml:space="preserve"> - 13.8</m:t>
+            </m:r>
+          </m:den>
+        </m:f>
+        <m:r>
+          <w:rPr>
+            <w:rFonts w:ascii="Cambria Math" w:eastAsiaTheme="minorEastAsia" w:hAnsi="Cambria Math" w:cs="Arial"/>
+            <w:sz w:val="32"/>
+            <w:szCs w:val="32"/>
+          </w:rPr>
+          <m:t>=584,942 milliards d'années</m:t>
+        </m:r>
+      </m:oMath>
+    </w:p>
     <w:sectPr>
-      <w:headerReference w:type="default" r:id="rId8"/>
-      <w:footerReference w:type="default" r:id="rId9"/>
+      <w:headerReference w:type="default" r:id="rId9"/>
+      <w:footerReference w:type="default" r:id="rId10"/>
       <w:pgSz w:w="11906" w:h="16838"/>
       <w:pgMar w:top="1417" w:right="1417" w:bottom="1417" w:left="1417" w:header="708" w:footer="708" w:gutter="0"/>
       <w:cols w:space="708"/>
@@ -230,7 +594,7 @@
         <w:sz w:val="20"/>
         <w:szCs w:val="20"/>
       </w:rPr>
-      <w:t>17 novembre 2022</w:t>
+      <w:t>24 novembre 2022</w:t>
     </w:r>
     <w:r>
       <w:rPr>
@@ -851,6 +1215,7 @@
   <w:style w:type="paragraph" w:default="1" w:styleId="Normal">
     <w:name w:val="Normal"/>
     <w:qFormat/>
+    <w:rsid w:val="00DC3D74"/>
   </w:style>
   <w:style w:type="character" w:default="1" w:styleId="Policepardfaut">
     <w:name w:val="Default Paragraph Font"/>
@@ -994,6 +1359,16 @@
     <w:rPr>
       <w:color w:val="605E5C"/>
       <w:shd w:val="clear" w:color="auto" w:fill="E1DFDD"/>
+    </w:rPr>
+  </w:style>
+  <w:style w:type="character" w:styleId="Textedelespacerserv">
+    <w:name w:val="Placeholder Text"/>
+    <w:basedOn w:val="Policepardfaut"/>
+    <w:uiPriority w:val="99"/>
+    <w:semiHidden/>
+    <w:rsid w:val="00DA5F78"/>
+    <w:rPr>
+      <w:color w:val="808080"/>
     </w:rPr>
   </w:style>
 </w:styles>

</xml_diff>

<commit_message>
maj UML + rapport
</commit_message>
<xml_diff>
--- a/WSI_OBE_POO2022-L7-Hanoi_Rapport/WSI_OBE_POO2022-L7-Hanoi.docx
+++ b/WSI_OBE_POO2022-L7-Hanoi_Rapport/WSI_OBE_POO2022-L7-Hanoi.docx
@@ -4,6 +4,11 @@
   <w:body>
     <w:p>
       <w:pPr>
+        <w:pStyle w:val="Paragraphedeliste"/>
+        <w:numPr>
+          <w:ilvl w:val="0"/>
+          <w:numId w:val="2"/>
+        </w:numPr>
         <w:jc w:val="both"/>
         <w:rPr>
           <w:rFonts w:ascii="Arial" w:hAnsi="Arial" w:cs="Arial"/>
@@ -15,13 +20,12 @@
       </w:pPr>
       <w:r>
         <w:rPr>
-          <w:rFonts w:ascii="Arial" w:hAnsi="Arial" w:cs="Arial"/>
           <w:noProof/>
           <w:sz w:val="32"/>
           <w:szCs w:val="32"/>
         </w:rPr>
         <w:drawing>
-          <wp:anchor distT="0" distB="0" distL="114300" distR="114300" simplePos="0" relativeHeight="251658240" behindDoc="0" locked="0" layoutInCell="1" allowOverlap="1" wp14:anchorId="0F6DFF99" wp14:editId="3CFFD77E">
+          <wp:anchor distT="0" distB="0" distL="114300" distR="114300" simplePos="0" relativeHeight="251658240" behindDoc="0" locked="0" layoutInCell="1" allowOverlap="1" wp14:anchorId="0F6DFF99" wp14:editId="681066B4">
             <wp:simplePos x="0" y="0"/>
             <wp:positionH relativeFrom="margin">
               <wp:align>center</wp:align>
@@ -43,7 +47,7 @@
                     <pic:cNvPr id="1" name="Image 1"/>
                     <pic:cNvPicPr/>
                   </pic:nvPicPr>
-                  <pic:blipFill rotWithShape="1">
+                  <pic:blipFill>
                     <a:blip r:embed="rId8" cstate="print">
                       <a:extLst>
                         <a:ext uri="{28A0092B-C50C-407E-A947-70E740481C1C}">
@@ -51,8 +55,10 @@
                         </a:ext>
                       </a:extLst>
                     </a:blip>
-                    <a:srcRect l="-211" r="708"/>
-                    <a:stretch/>
+                    <a:srcRect t="466" b="466"/>
+                    <a:stretch>
+                      <a:fillRect/>
+                    </a:stretch>
                   </pic:blipFill>
                   <pic:spPr bwMode="auto">
                     <a:xfrm>
@@ -91,9 +97,13 @@
           <w:u w:val="single"/>
           <w:lang w:val="fr-FR"/>
         </w:rPr>
-        <w:t>1</w:t>
-      </w:r>
-      <w:r>
+        <w:t>UML</w:t>
+      </w:r>
+    </w:p>
+    <w:p>
+      <w:pPr>
+        <w:ind w:left="360"/>
+        <w:jc w:val="both"/>
         <w:rPr>
           <w:rFonts w:ascii="Arial" w:hAnsi="Arial" w:cs="Arial"/>
           <w:sz w:val="36"/>
@@ -101,56 +111,969 @@
           <w:u w:val="single"/>
           <w:lang w:val="fr-FR"/>
         </w:rPr>
-        <w:t>)</w:t>
-      </w:r>
-      <w:r>
+      </w:pPr>
+      <w:r>
+        <w:rPr>
+          <w:rFonts w:ascii="Arial" w:hAnsi="Arial" w:cs="Arial"/>
+          <w:sz w:val="32"/>
+          <w:szCs w:val="32"/>
+        </w:rPr>
+        <w:br w:type="page"/>
+      </w:r>
+    </w:p>
+    <w:p>
+      <w:pPr>
+        <w:jc w:val="both"/>
         <w:rPr>
           <w:rFonts w:ascii="Arial" w:hAnsi="Arial" w:cs="Arial"/>
           <w:sz w:val="36"/>
           <w:szCs w:val="36"/>
           <w:u w:val="single"/>
-          <w:lang w:val="fr-FR"/>
-        </w:rPr>
-        <w:t xml:space="preserve"> UML</w:t>
-      </w:r>
-    </w:p>
-    <w:p>
-      <w:pPr>
-        <w:jc w:val="both"/>
-        <w:rPr>
-          <w:rFonts w:ascii="Arial" w:hAnsi="Arial" w:cs="Arial"/>
-          <w:sz w:val="32"/>
-          <w:szCs w:val="32"/>
-        </w:rPr>
-      </w:pPr>
-      <w:r>
-        <w:rPr>
-          <w:rFonts w:ascii="Arial" w:hAnsi="Arial" w:cs="Arial"/>
-          <w:sz w:val="32"/>
-          <w:szCs w:val="32"/>
-        </w:rPr>
-        <w:br w:type="page"/>
-      </w:r>
-    </w:p>
-    <w:p>
-      <w:pPr>
-        <w:jc w:val="both"/>
+        </w:rPr>
+      </w:pPr>
+      <w:r>
         <w:rPr>
           <w:rFonts w:ascii="Arial" w:hAnsi="Arial" w:cs="Arial"/>
           <w:sz w:val="36"/>
           <w:szCs w:val="36"/>
           <w:u w:val="single"/>
         </w:rPr>
-      </w:pPr>
-      <w:r>
+        <w:lastRenderedPageBreak/>
+        <w:t>2) Description des classes</w:t>
+      </w:r>
+    </w:p>
+    <w:p>
+      <w:pPr>
+        <w:rPr>
+          <w:rFonts w:ascii="Arial" w:hAnsi="Arial" w:cs="Arial"/>
+          <w:sz w:val="32"/>
+          <w:szCs w:val="32"/>
+        </w:rPr>
+      </w:pPr>
+      <w:r>
+        <w:rPr>
+          <w:rFonts w:ascii="Arial" w:hAnsi="Arial" w:cs="Arial"/>
+          <w:sz w:val="32"/>
+          <w:szCs w:val="32"/>
+        </w:rPr>
+        <w:t>2.1) Hanoi</w:t>
+      </w:r>
+    </w:p>
+    <w:p>
+      <w:pPr>
+        <w:jc w:val="both"/>
+        <w:rPr>
+          <w:rFonts w:ascii="Arial" w:hAnsi="Arial" w:cs="Arial"/>
+          <w:sz w:val="24"/>
+          <w:szCs w:val="24"/>
+        </w:rPr>
+      </w:pPr>
+      <w:r>
+        <w:rPr>
+          <w:rFonts w:ascii="Arial" w:hAnsi="Arial" w:cs="Arial"/>
+          <w:sz w:val="24"/>
+          <w:szCs w:val="24"/>
+        </w:rPr>
+        <w:t xml:space="preserve">La classe Hanoi est la classe qui permet de résoudre le casse-tête des tours de Hanoï. Cette classe possède deux constructeurs. Le premier permet de créer un objet de type Hanoi en spécifiant uniquement le nombre de disques. Le deuxième constructeur permet de créer un objet en spécifiant le nombre de disque ainsi que le </w:t>
+      </w:r>
+      <w:proofErr w:type="spellStart"/>
+      <w:r>
+        <w:rPr>
+          <w:rFonts w:ascii="Arial" w:hAnsi="Arial" w:cs="Arial"/>
+          <w:sz w:val="24"/>
+          <w:szCs w:val="24"/>
+        </w:rPr>
+        <w:t>HanoiDisplayer</w:t>
+      </w:r>
+      <w:proofErr w:type="spellEnd"/>
+      <w:r>
+        <w:rPr>
+          <w:rFonts w:ascii="Arial" w:hAnsi="Arial" w:cs="Arial"/>
+          <w:sz w:val="24"/>
+          <w:szCs w:val="24"/>
+        </w:rPr>
+        <w:t xml:space="preserve"> qui va se charger d’afficher la résolution du casse-tête à l’aide des outils fournit avec la consigne du laboratoire.</w:t>
+      </w:r>
+    </w:p>
+    <w:p>
+      <w:pPr>
+        <w:jc w:val="both"/>
+        <w:rPr>
+          <w:rFonts w:ascii="Arial" w:hAnsi="Arial" w:cs="Arial"/>
+          <w:sz w:val="24"/>
+          <w:szCs w:val="24"/>
+        </w:rPr>
+      </w:pPr>
+      <w:r>
+        <w:rPr>
+          <w:rFonts w:ascii="Arial" w:hAnsi="Arial" w:cs="Arial"/>
+          <w:sz w:val="24"/>
+          <w:szCs w:val="24"/>
+        </w:rPr>
+        <w:t xml:space="preserve">Concernant l’algorithme utilisé, nous nous somme inspiré de l’algorithme récursif que nous avions vu durant nos cours d’ASD (pour plus d’information, voir le chapitre </w:t>
+      </w:r>
+      <w:r>
+        <w:rPr>
+          <w:rFonts w:ascii="Arial" w:hAnsi="Arial" w:cs="Arial"/>
+          <w:sz w:val="24"/>
+          <w:szCs w:val="24"/>
+        </w:rPr>
+        <w:t>« </w:t>
+      </w:r>
+      <w:r>
+        <w:rPr>
+          <w:rFonts w:ascii="Arial" w:hAnsi="Arial" w:cs="Arial"/>
+          <w:sz w:val="24"/>
+          <w:szCs w:val="24"/>
+        </w:rPr>
+        <w:t>3) Description de l’algorithme</w:t>
+      </w:r>
+      <w:r>
+        <w:rPr>
+          <w:rFonts w:ascii="Arial" w:hAnsi="Arial" w:cs="Arial"/>
+          <w:sz w:val="24"/>
+          <w:szCs w:val="24"/>
+        </w:rPr>
+        <w:t> »</w:t>
+      </w:r>
+      <w:r>
+        <w:rPr>
+          <w:rFonts w:ascii="Arial" w:hAnsi="Arial" w:cs="Arial"/>
+          <w:sz w:val="24"/>
+          <w:szCs w:val="24"/>
+        </w:rPr>
+        <w:t>).</w:t>
+      </w:r>
+    </w:p>
+    <w:p>
+      <w:pPr>
+        <w:rPr>
+          <w:rFonts w:ascii="Arial" w:hAnsi="Arial" w:cs="Arial"/>
+          <w:sz w:val="24"/>
+          <w:szCs w:val="24"/>
+        </w:rPr>
+      </w:pPr>
+    </w:p>
+    <w:p>
+      <w:pPr>
+        <w:rPr>
+          <w:rFonts w:ascii="Arial" w:hAnsi="Arial" w:cs="Arial"/>
+          <w:sz w:val="32"/>
+          <w:szCs w:val="32"/>
+        </w:rPr>
+      </w:pPr>
+      <w:r>
+        <w:rPr>
+          <w:rFonts w:ascii="Arial" w:hAnsi="Arial" w:cs="Arial"/>
+          <w:sz w:val="32"/>
+          <w:szCs w:val="32"/>
+        </w:rPr>
+        <w:t xml:space="preserve">2.2) </w:t>
+      </w:r>
+      <w:proofErr w:type="spellStart"/>
+      <w:r>
+        <w:rPr>
+          <w:rFonts w:ascii="Arial" w:hAnsi="Arial" w:cs="Arial"/>
+          <w:sz w:val="32"/>
+          <w:szCs w:val="32"/>
+        </w:rPr>
+        <w:t>HanoiDisplayer</w:t>
+      </w:r>
+      <w:proofErr w:type="spellEnd"/>
+    </w:p>
+    <w:p>
+      <w:pPr>
+        <w:jc w:val="both"/>
+        <w:rPr>
+          <w:rFonts w:ascii="Arial" w:hAnsi="Arial" w:cs="Arial"/>
+          <w:sz w:val="24"/>
+          <w:szCs w:val="24"/>
+        </w:rPr>
+      </w:pPr>
+      <w:r>
+        <w:rPr>
+          <w:rFonts w:ascii="Arial" w:hAnsi="Arial" w:cs="Arial"/>
+          <w:sz w:val="24"/>
+          <w:szCs w:val="24"/>
+        </w:rPr>
+        <w:t>Cette classe est responsable de l’affichage de la résolution du casse-tête. Elle possède uniquement une fonction display.</w:t>
+      </w:r>
+    </w:p>
+    <w:p>
+      <w:pPr>
+        <w:rPr>
+          <w:rFonts w:ascii="Arial" w:hAnsi="Arial" w:cs="Arial"/>
+          <w:sz w:val="24"/>
+          <w:szCs w:val="24"/>
+        </w:rPr>
+      </w:pPr>
+    </w:p>
+    <w:p>
+      <w:pPr>
+        <w:rPr>
+          <w:rFonts w:ascii="Arial" w:hAnsi="Arial" w:cs="Arial"/>
+          <w:sz w:val="32"/>
+          <w:szCs w:val="32"/>
+        </w:rPr>
+      </w:pPr>
+      <w:r>
+        <w:rPr>
+          <w:rFonts w:ascii="Arial" w:hAnsi="Arial" w:cs="Arial"/>
+          <w:sz w:val="32"/>
+          <w:szCs w:val="32"/>
+        </w:rPr>
+        <w:t>2.3) Stack</w:t>
+      </w:r>
+    </w:p>
+    <w:p>
+      <w:pPr>
+        <w:jc w:val="both"/>
+        <w:rPr>
+          <w:rFonts w:ascii="Arial" w:hAnsi="Arial" w:cs="Arial"/>
+          <w:sz w:val="24"/>
+          <w:szCs w:val="24"/>
+        </w:rPr>
+      </w:pPr>
+      <w:r>
+        <w:rPr>
+          <w:rFonts w:ascii="Arial" w:hAnsi="Arial" w:cs="Arial"/>
+          <w:sz w:val="24"/>
+          <w:szCs w:val="24"/>
+        </w:rPr>
+        <w:t>Afin de représenter les aiguilles ainsi que les disques, nous avions du implémenter une Stack. En réalité, cette structure de données ressemble plus à une liste chaînée qu’à une pile. Toutefois, le comportement de la classe Stack respecte le comportement d’une pile standard. En outre, cette classe permet d’</w:t>
+      </w:r>
+      <w:proofErr w:type="spellStart"/>
+      <w:r>
+        <w:rPr>
+          <w:rFonts w:ascii="Arial" w:hAnsi="Arial" w:cs="Arial"/>
+          <w:sz w:val="24"/>
+          <w:szCs w:val="24"/>
+        </w:rPr>
+        <w:t>instantier</w:t>
+      </w:r>
+      <w:proofErr w:type="spellEnd"/>
+      <w:r>
+        <w:rPr>
+          <w:rFonts w:ascii="Arial" w:hAnsi="Arial" w:cs="Arial"/>
+          <w:sz w:val="24"/>
+          <w:szCs w:val="24"/>
+        </w:rPr>
+        <w:t xml:space="preserve"> une pile.</w:t>
+      </w:r>
+    </w:p>
+    <w:p>
+      <w:pPr>
+        <w:jc w:val="both"/>
+        <w:rPr>
+          <w:rFonts w:ascii="Arial" w:hAnsi="Arial" w:cs="Arial"/>
+          <w:sz w:val="24"/>
+          <w:szCs w:val="24"/>
+        </w:rPr>
+      </w:pPr>
+      <w:r>
+        <w:rPr>
+          <w:rFonts w:ascii="Arial" w:hAnsi="Arial" w:cs="Arial"/>
+          <w:sz w:val="24"/>
+          <w:szCs w:val="24"/>
+        </w:rPr>
+        <w:t>Une fois la pile créer on peut insérer un élément au sommet (empiler), enlever l’élément se situant au sommet (dépiler), accéder à la valeur de l’élément se situant au sommet.</w:t>
+      </w:r>
+      <w:r>
+        <w:rPr>
+          <w:rFonts w:ascii="Arial" w:hAnsi="Arial" w:cs="Arial"/>
+          <w:sz w:val="24"/>
+          <w:szCs w:val="24"/>
+        </w:rPr>
+        <w:t xml:space="preserve"> De plus, on peut également générer un tableau d’objet à l’aide d’une Pile. Ce tableau </w:t>
+      </w:r>
+      <w:proofErr w:type="spellStart"/>
+      <w:r>
+        <w:rPr>
+          <w:rFonts w:ascii="Arial" w:hAnsi="Arial" w:cs="Arial"/>
+          <w:sz w:val="24"/>
+          <w:szCs w:val="24"/>
+        </w:rPr>
+        <w:t>reflèlte</w:t>
+      </w:r>
+      <w:proofErr w:type="spellEnd"/>
+      <w:r>
+        <w:rPr>
+          <w:rFonts w:ascii="Arial" w:hAnsi="Arial" w:cs="Arial"/>
+          <w:sz w:val="24"/>
+          <w:szCs w:val="24"/>
+        </w:rPr>
+        <w:t xml:space="preserve"> l’état d’une aiguilles du casse-tête.</w:t>
+      </w:r>
+    </w:p>
+    <w:p>
+      <w:pPr>
+        <w:jc w:val="both"/>
+        <w:rPr>
+          <w:rFonts w:ascii="Arial" w:hAnsi="Arial" w:cs="Arial"/>
+          <w:sz w:val="24"/>
+          <w:szCs w:val="24"/>
+        </w:rPr>
+      </w:pPr>
+      <w:r>
+        <w:rPr>
+          <w:rFonts w:ascii="Arial" w:hAnsi="Arial" w:cs="Arial"/>
+          <w:sz w:val="24"/>
+          <w:szCs w:val="24"/>
+        </w:rPr>
+        <w:t>Cette classe est générique</w:t>
+      </w:r>
+    </w:p>
+    <w:p>
+      <w:pPr>
+        <w:jc w:val="both"/>
+        <w:rPr>
+          <w:rFonts w:ascii="Arial" w:hAnsi="Arial" w:cs="Arial"/>
+          <w:sz w:val="24"/>
+          <w:szCs w:val="24"/>
+        </w:rPr>
+      </w:pPr>
+    </w:p>
+    <w:p>
+      <w:pPr>
+        <w:rPr>
+          <w:rFonts w:ascii="Arial" w:hAnsi="Arial" w:cs="Arial"/>
+          <w:sz w:val="32"/>
+          <w:szCs w:val="32"/>
+        </w:rPr>
+      </w:pPr>
+      <w:r>
+        <w:rPr>
+          <w:rFonts w:ascii="Arial" w:hAnsi="Arial" w:cs="Arial"/>
+          <w:sz w:val="32"/>
+          <w:szCs w:val="32"/>
+        </w:rPr>
+        <w:t xml:space="preserve">2.4) </w:t>
+      </w:r>
+      <w:proofErr w:type="spellStart"/>
+      <w:r>
+        <w:rPr>
+          <w:rFonts w:ascii="Arial" w:hAnsi="Arial" w:cs="Arial"/>
+          <w:sz w:val="32"/>
+          <w:szCs w:val="32"/>
+        </w:rPr>
+        <w:t>ElementStack</w:t>
+      </w:r>
+      <w:proofErr w:type="spellEnd"/>
+    </w:p>
+    <w:p>
+      <w:pPr>
+        <w:rPr>
+          <w:rFonts w:ascii="Arial" w:hAnsi="Arial" w:cs="Arial"/>
+          <w:sz w:val="24"/>
+          <w:szCs w:val="24"/>
+        </w:rPr>
+      </w:pPr>
+      <w:r>
+        <w:rPr>
+          <w:rFonts w:ascii="Arial" w:hAnsi="Arial" w:cs="Arial"/>
+          <w:sz w:val="24"/>
+          <w:szCs w:val="24"/>
+        </w:rPr>
+        <w:t>Cette classe permet de modéliser les données qui sont dans la pile.</w:t>
+      </w:r>
+      <w:r>
+        <w:rPr>
+          <w:rFonts w:ascii="Arial" w:hAnsi="Arial" w:cs="Arial"/>
+          <w:sz w:val="24"/>
+          <w:szCs w:val="24"/>
+        </w:rPr>
+        <w:t xml:space="preserve"> Cette classe est générique.</w:t>
+      </w:r>
+    </w:p>
+    <w:p>
+      <w:pPr>
+        <w:rPr>
+          <w:rFonts w:ascii="Arial" w:hAnsi="Arial" w:cs="Arial"/>
+          <w:sz w:val="24"/>
+          <w:szCs w:val="24"/>
+        </w:rPr>
+      </w:pPr>
+    </w:p>
+    <w:p>
+      <w:pPr>
+        <w:rPr>
+          <w:rFonts w:ascii="Arial" w:hAnsi="Arial" w:cs="Arial"/>
+          <w:sz w:val="32"/>
+          <w:szCs w:val="32"/>
+        </w:rPr>
+      </w:pPr>
+      <w:r>
+        <w:rPr>
+          <w:rFonts w:ascii="Arial" w:hAnsi="Arial" w:cs="Arial"/>
+          <w:sz w:val="32"/>
+          <w:szCs w:val="32"/>
+        </w:rPr>
+        <w:t xml:space="preserve">2.5) </w:t>
+      </w:r>
+      <w:proofErr w:type="spellStart"/>
+      <w:r>
+        <w:rPr>
+          <w:rFonts w:ascii="Arial" w:hAnsi="Arial" w:cs="Arial"/>
+          <w:sz w:val="32"/>
+          <w:szCs w:val="32"/>
+        </w:rPr>
+        <w:t>ElementIterator</w:t>
+      </w:r>
+      <w:proofErr w:type="spellEnd"/>
+    </w:p>
+    <w:p>
+      <w:pPr>
+        <w:jc w:val="both"/>
+        <w:rPr>
+          <w:rFonts w:ascii="Arial" w:hAnsi="Arial" w:cs="Arial"/>
+          <w:sz w:val="24"/>
+          <w:szCs w:val="24"/>
+        </w:rPr>
+      </w:pPr>
+      <w:r>
+        <w:rPr>
+          <w:rFonts w:ascii="Arial" w:hAnsi="Arial" w:cs="Arial"/>
+          <w:sz w:val="24"/>
+          <w:szCs w:val="24"/>
+        </w:rPr>
+        <w:t xml:space="preserve">La classe </w:t>
+      </w:r>
+      <w:proofErr w:type="spellStart"/>
+      <w:r>
+        <w:rPr>
+          <w:rFonts w:ascii="Arial" w:hAnsi="Arial" w:cs="Arial"/>
+          <w:sz w:val="24"/>
+          <w:szCs w:val="24"/>
+        </w:rPr>
+        <w:t>ElementIterato</w:t>
+      </w:r>
+      <w:r>
+        <w:rPr>
+          <w:rFonts w:ascii="Arial" w:hAnsi="Arial" w:cs="Arial"/>
+          <w:sz w:val="24"/>
+          <w:szCs w:val="24"/>
+        </w:rPr>
+        <w:t>r</w:t>
+      </w:r>
+      <w:proofErr w:type="spellEnd"/>
+      <w:r>
+        <w:rPr>
+          <w:rFonts w:ascii="Arial" w:hAnsi="Arial" w:cs="Arial"/>
+          <w:sz w:val="24"/>
+          <w:szCs w:val="24"/>
+        </w:rPr>
+        <w:t xml:space="preserve"> permet de modéliser des itérateur permettant d’itérer sur les </w:t>
+      </w:r>
+      <w:proofErr w:type="spellStart"/>
+      <w:r>
+        <w:rPr>
+          <w:rFonts w:ascii="Arial" w:hAnsi="Arial" w:cs="Arial"/>
+          <w:sz w:val="24"/>
+          <w:szCs w:val="24"/>
+        </w:rPr>
+        <w:t>ElementStack</w:t>
+      </w:r>
+      <w:proofErr w:type="spellEnd"/>
+      <w:r>
+        <w:rPr>
+          <w:rFonts w:ascii="Arial" w:hAnsi="Arial" w:cs="Arial"/>
+          <w:sz w:val="24"/>
+          <w:szCs w:val="24"/>
+        </w:rPr>
+        <w:t xml:space="preserve"> de notre Stack</w:t>
+      </w:r>
+      <w:r>
+        <w:rPr>
+          <w:rFonts w:ascii="Arial" w:hAnsi="Arial" w:cs="Arial"/>
+          <w:sz w:val="24"/>
+          <w:szCs w:val="24"/>
+        </w:rPr>
+        <w:t>.</w:t>
+      </w:r>
+      <w:r>
+        <w:rPr>
+          <w:rFonts w:ascii="Arial" w:hAnsi="Arial" w:cs="Arial"/>
+          <w:sz w:val="24"/>
+          <w:szCs w:val="24"/>
+        </w:rPr>
+        <w:t xml:space="preserve"> Elle implémente la méthode </w:t>
+      </w:r>
+      <w:proofErr w:type="spellStart"/>
+      <w:r>
+        <w:rPr>
+          <w:rFonts w:ascii="Arial" w:hAnsi="Arial" w:cs="Arial"/>
+          <w:sz w:val="24"/>
+          <w:szCs w:val="24"/>
+        </w:rPr>
+        <w:t>next</w:t>
+      </w:r>
+      <w:proofErr w:type="spellEnd"/>
+      <w:r>
+        <w:rPr>
+          <w:rFonts w:ascii="Arial" w:hAnsi="Arial" w:cs="Arial"/>
+          <w:sz w:val="24"/>
+          <w:szCs w:val="24"/>
+        </w:rPr>
+        <w:t xml:space="preserve"> et </w:t>
+      </w:r>
+      <w:proofErr w:type="spellStart"/>
+      <w:r>
+        <w:rPr>
+          <w:rFonts w:ascii="Arial" w:hAnsi="Arial" w:cs="Arial"/>
+          <w:sz w:val="24"/>
+          <w:szCs w:val="24"/>
+        </w:rPr>
+        <w:t>hasNext</w:t>
+      </w:r>
+      <w:proofErr w:type="spellEnd"/>
+      <w:r>
+        <w:rPr>
+          <w:rFonts w:ascii="Arial" w:hAnsi="Arial" w:cs="Arial"/>
+          <w:sz w:val="24"/>
+          <w:szCs w:val="24"/>
+        </w:rPr>
+        <w:t>.</w:t>
+      </w:r>
+    </w:p>
+    <w:p>
+      <w:pPr>
+        <w:jc w:val="both"/>
+        <w:rPr>
+          <w:rFonts w:ascii="Arial" w:hAnsi="Arial" w:cs="Arial"/>
+          <w:sz w:val="24"/>
+          <w:szCs w:val="24"/>
+        </w:rPr>
+      </w:pPr>
+      <w:r>
+        <w:rPr>
+          <w:rFonts w:ascii="Arial" w:hAnsi="Arial" w:cs="Arial"/>
+          <w:sz w:val="24"/>
+          <w:szCs w:val="24"/>
+        </w:rPr>
+        <w:lastRenderedPageBreak/>
+        <w:t xml:space="preserve">La méthode </w:t>
+      </w:r>
+      <w:proofErr w:type="spellStart"/>
+      <w:r>
+        <w:rPr>
+          <w:rFonts w:ascii="Arial" w:hAnsi="Arial" w:cs="Arial"/>
+          <w:sz w:val="24"/>
+          <w:szCs w:val="24"/>
+        </w:rPr>
+        <w:t>next</w:t>
+      </w:r>
+      <w:proofErr w:type="spellEnd"/>
+      <w:r>
+        <w:rPr>
+          <w:rFonts w:ascii="Arial" w:hAnsi="Arial" w:cs="Arial"/>
+          <w:sz w:val="24"/>
+          <w:szCs w:val="24"/>
+        </w:rPr>
+        <w:t xml:space="preserve"> permet de retourner l’élément suivant l’itérateur et de faire pointer l’itérateur sur ce dernier. Concernant la méthode </w:t>
+      </w:r>
+      <w:proofErr w:type="spellStart"/>
+      <w:r>
+        <w:rPr>
+          <w:rFonts w:ascii="Arial" w:hAnsi="Arial" w:cs="Arial"/>
+          <w:sz w:val="24"/>
+          <w:szCs w:val="24"/>
+        </w:rPr>
+        <w:t>hasNext</w:t>
+      </w:r>
+      <w:proofErr w:type="spellEnd"/>
+      <w:r>
+        <w:rPr>
+          <w:rFonts w:ascii="Arial" w:hAnsi="Arial" w:cs="Arial"/>
+          <w:sz w:val="24"/>
+          <w:szCs w:val="24"/>
+        </w:rPr>
+        <w:t>, elle contrôle si l’</w:t>
+      </w:r>
+      <w:proofErr w:type="spellStart"/>
+      <w:r>
+        <w:rPr>
+          <w:rFonts w:ascii="Arial" w:hAnsi="Arial" w:cs="Arial"/>
+          <w:sz w:val="24"/>
+          <w:szCs w:val="24"/>
+        </w:rPr>
+        <w:t>ElementStack</w:t>
+      </w:r>
+      <w:proofErr w:type="spellEnd"/>
+      <w:r>
+        <w:rPr>
+          <w:rFonts w:ascii="Arial" w:hAnsi="Arial" w:cs="Arial"/>
+          <w:sz w:val="24"/>
+          <w:szCs w:val="24"/>
+        </w:rPr>
+        <w:t xml:space="preserve"> sur lequel l’itérateur pointe est suivi d’un autre </w:t>
+      </w:r>
+      <w:proofErr w:type="spellStart"/>
+      <w:r>
+        <w:rPr>
+          <w:rFonts w:ascii="Arial" w:hAnsi="Arial" w:cs="Arial"/>
+          <w:sz w:val="24"/>
+          <w:szCs w:val="24"/>
+        </w:rPr>
+        <w:t>ElementStack</w:t>
+      </w:r>
+      <w:proofErr w:type="spellEnd"/>
+      <w:r>
+        <w:rPr>
+          <w:rFonts w:ascii="Arial" w:hAnsi="Arial" w:cs="Arial"/>
+          <w:sz w:val="24"/>
+          <w:szCs w:val="24"/>
+        </w:rPr>
+        <w:t>.</w:t>
+      </w:r>
+    </w:p>
+    <w:p>
+      <w:pPr>
+        <w:jc w:val="both"/>
+        <w:rPr>
+          <w:rFonts w:ascii="Arial" w:hAnsi="Arial" w:cs="Arial"/>
+          <w:sz w:val="24"/>
+          <w:szCs w:val="24"/>
+        </w:rPr>
+      </w:pPr>
+    </w:p>
+    <w:p>
+      <w:pPr>
+        <w:rPr>
+          <w:rFonts w:ascii="Arial" w:hAnsi="Arial" w:cs="Arial"/>
+          <w:sz w:val="32"/>
+          <w:szCs w:val="32"/>
+        </w:rPr>
+      </w:pPr>
+      <w:r>
+        <w:rPr>
+          <w:rFonts w:ascii="Arial" w:hAnsi="Arial" w:cs="Arial"/>
+          <w:sz w:val="32"/>
+          <w:szCs w:val="32"/>
+        </w:rPr>
+        <w:t xml:space="preserve">2.6) </w:t>
+      </w:r>
+      <w:proofErr w:type="spellStart"/>
+      <w:r>
+        <w:rPr>
+          <w:rFonts w:ascii="Arial" w:hAnsi="Arial" w:cs="Arial"/>
+          <w:sz w:val="32"/>
+          <w:szCs w:val="32"/>
+        </w:rPr>
+        <w:t>TestHanoi</w:t>
+      </w:r>
+      <w:proofErr w:type="spellEnd"/>
+    </w:p>
+    <w:p>
+      <w:pPr>
+        <w:jc w:val="both"/>
+        <w:rPr>
+          <w:rFonts w:ascii="Arial" w:hAnsi="Arial" w:cs="Arial"/>
+          <w:sz w:val="24"/>
+          <w:szCs w:val="24"/>
+        </w:rPr>
+      </w:pPr>
+      <w:r>
+        <w:rPr>
+          <w:rFonts w:ascii="Arial" w:hAnsi="Arial" w:cs="Arial"/>
+          <w:sz w:val="24"/>
+          <w:szCs w:val="24"/>
+        </w:rPr>
+        <w:t>Cette classe est une classe de test. En effet, dans cette dernière nous avons réalisé diverse opération afin de valider le fonctionnement de notre classe Hanoi. Nous vérifions que les objets se construisent correctement. Nous contrôlons également si notre algorithme effectue un nombre minimal de déplacement de disque et si le flag « </w:t>
+      </w:r>
+      <w:proofErr w:type="spellStart"/>
+      <w:r>
+        <w:rPr>
+          <w:rFonts w:ascii="Arial" w:hAnsi="Arial" w:cs="Arial"/>
+          <w:sz w:val="24"/>
+          <w:szCs w:val="24"/>
+        </w:rPr>
+        <w:t>finished</w:t>
+      </w:r>
+      <w:proofErr w:type="spellEnd"/>
+      <w:r>
+        <w:rPr>
+          <w:rFonts w:ascii="Arial" w:hAnsi="Arial" w:cs="Arial"/>
+          <w:sz w:val="24"/>
+          <w:szCs w:val="24"/>
+        </w:rPr>
+        <w:t> » se met correctement à jour.</w:t>
+      </w:r>
+    </w:p>
+    <w:p>
+      <w:pPr>
+        <w:jc w:val="both"/>
+        <w:rPr>
+          <w:rFonts w:ascii="Arial" w:hAnsi="Arial" w:cs="Arial"/>
+          <w:sz w:val="24"/>
+          <w:szCs w:val="24"/>
+        </w:rPr>
+      </w:pPr>
+      <w:r>
+        <w:rPr>
+          <w:rFonts w:ascii="Arial" w:hAnsi="Arial" w:cs="Arial"/>
+          <w:sz w:val="24"/>
+          <w:szCs w:val="24"/>
+        </w:rPr>
+        <w:t>Pour rappel, le nombre minimal de déplacement se calcul de la façon suivante :</w:t>
+      </w:r>
+    </w:p>
+    <w:p>
+      <w:pPr>
+        <w:jc w:val="both"/>
+        <w:rPr>
+          <w:rFonts w:ascii="Arial" w:eastAsiaTheme="minorEastAsia" w:hAnsi="Arial" w:cs="Arial"/>
+          <w:sz w:val="32"/>
+          <w:szCs w:val="32"/>
+        </w:rPr>
+      </w:pPr>
+      <m:oMathPara>
+        <m:oMath>
+          <m:r>
+            <w:rPr>
+              <w:rFonts w:ascii="Cambria Math" w:hAnsi="Cambria Math" w:cs="Arial"/>
+              <w:sz w:val="32"/>
+              <w:szCs w:val="32"/>
+            </w:rPr>
+            <m:t>Nbr</m:t>
+          </m:r>
+          <m:func>
+            <m:funcPr>
+              <m:ctrlPr>
+                <w:rPr>
+                  <w:rFonts w:ascii="Cambria Math" w:hAnsi="Cambria Math" w:cs="Arial"/>
+                  <w:i/>
+                  <w:sz w:val="32"/>
+                  <w:szCs w:val="32"/>
+                </w:rPr>
+              </m:ctrlPr>
+            </m:funcPr>
+            <m:fName>
+              <m:r>
+                <m:rPr>
+                  <m:sty m:val="p"/>
+                </m:rPr>
+                <w:rPr>
+                  <w:rFonts w:ascii="Cambria Math" w:hAnsi="Cambria Math" w:cs="Arial"/>
+                  <w:sz w:val="32"/>
+                  <w:szCs w:val="32"/>
+                </w:rPr>
+                <m:t>min</m:t>
+              </m:r>
+            </m:fName>
+            <m:e>
+              <m:r>
+                <w:rPr>
+                  <w:rFonts w:ascii="Cambria Math" w:hAnsi="Cambria Math" w:cs="Arial"/>
+                  <w:sz w:val="32"/>
+                  <w:szCs w:val="32"/>
+                </w:rPr>
+                <m:t>déplacement</m:t>
+              </m:r>
+            </m:e>
+          </m:func>
+          <m:r>
+            <w:rPr>
+              <w:rFonts w:ascii="Cambria Math" w:hAnsi="Cambria Math" w:cs="Arial"/>
+              <w:sz w:val="32"/>
+              <w:szCs w:val="32"/>
+            </w:rPr>
+            <m:t>=</m:t>
+          </m:r>
+          <m:sSup>
+            <m:sSupPr>
+              <m:ctrlPr>
+                <w:rPr>
+                  <w:rFonts w:ascii="Cambria Math" w:hAnsi="Cambria Math" w:cs="Arial"/>
+                  <w:i/>
+                  <w:sz w:val="32"/>
+                  <w:szCs w:val="32"/>
+                </w:rPr>
+              </m:ctrlPr>
+            </m:sSupPr>
+            <m:e>
+              <m:r>
+                <w:rPr>
+                  <w:rFonts w:ascii="Cambria Math" w:hAnsi="Cambria Math" w:cs="Arial"/>
+                  <w:sz w:val="32"/>
+                  <w:szCs w:val="32"/>
+                </w:rPr>
+                <m:t>2</m:t>
+              </m:r>
+            </m:e>
+            <m:sup>
+              <m:r>
+                <w:rPr>
+                  <w:rFonts w:ascii="Cambria Math" w:hAnsi="Cambria Math" w:cs="Arial"/>
+                  <w:sz w:val="32"/>
+                  <w:szCs w:val="32"/>
+                </w:rPr>
+                <m:t>nbr disque</m:t>
+              </m:r>
+            </m:sup>
+          </m:sSup>
+          <m:r>
+            <w:rPr>
+              <w:rFonts w:ascii="Cambria Math" w:hAnsi="Cambria Math" w:cs="Arial"/>
+              <w:sz w:val="32"/>
+              <w:szCs w:val="32"/>
+            </w:rPr>
+            <m:t>-1</m:t>
+          </m:r>
+        </m:oMath>
+      </m:oMathPara>
+    </w:p>
+    <w:p>
+      <w:pPr>
+        <w:jc w:val="both"/>
+        <w:rPr>
+          <w:rFonts w:ascii="Arial" w:hAnsi="Arial" w:cs="Arial"/>
+          <w:sz w:val="24"/>
+          <w:szCs w:val="24"/>
+        </w:rPr>
+      </w:pPr>
+    </w:p>
+    <w:p>
+      <w:pPr>
+        <w:rPr>
+          <w:rFonts w:ascii="Arial" w:hAnsi="Arial" w:cs="Arial"/>
+          <w:sz w:val="32"/>
+          <w:szCs w:val="32"/>
+        </w:rPr>
+      </w:pPr>
+      <w:r>
+        <w:rPr>
+          <w:rFonts w:ascii="Arial" w:hAnsi="Arial" w:cs="Arial"/>
+          <w:sz w:val="32"/>
+          <w:szCs w:val="32"/>
+        </w:rPr>
+        <w:t xml:space="preserve">2.7) </w:t>
+      </w:r>
+      <w:proofErr w:type="spellStart"/>
+      <w:r>
+        <w:rPr>
+          <w:rFonts w:ascii="Arial" w:hAnsi="Arial" w:cs="Arial"/>
+          <w:sz w:val="32"/>
+          <w:szCs w:val="32"/>
+        </w:rPr>
+        <w:t>TestStack</w:t>
+      </w:r>
+      <w:proofErr w:type="spellEnd"/>
+    </w:p>
+    <w:p>
+      <w:pPr>
+        <w:jc w:val="both"/>
+        <w:rPr>
+          <w:rFonts w:ascii="Arial" w:hAnsi="Arial" w:cs="Arial"/>
+          <w:sz w:val="24"/>
+          <w:szCs w:val="24"/>
+        </w:rPr>
+      </w:pPr>
+      <w:r>
+        <w:rPr>
+          <w:rFonts w:ascii="Arial" w:hAnsi="Arial" w:cs="Arial"/>
+          <w:sz w:val="24"/>
+          <w:szCs w:val="24"/>
+        </w:rPr>
+        <w:t xml:space="preserve">Cette classe nous permet de tester le bon fonctionnement de notre Stack. Nous nous assurons également du bon fonctionnement de la classe </w:t>
+      </w:r>
+      <w:proofErr w:type="spellStart"/>
+      <w:r>
+        <w:rPr>
+          <w:rFonts w:ascii="Arial" w:hAnsi="Arial" w:cs="Arial"/>
+          <w:sz w:val="24"/>
+          <w:szCs w:val="24"/>
+        </w:rPr>
+        <w:t>ElementIterator</w:t>
+      </w:r>
+      <w:proofErr w:type="spellEnd"/>
+      <w:r>
+        <w:rPr>
+          <w:rFonts w:ascii="Arial" w:hAnsi="Arial" w:cs="Arial"/>
+          <w:sz w:val="24"/>
+          <w:szCs w:val="24"/>
+        </w:rPr>
+        <w:t>. Concernant la Stack, nous nous assurons que les méthodes pop, push, top fonctionnent bien. De plus, nous contrôlons également si la stack se construit correctement.</w:t>
+      </w:r>
+      <w:r>
+        <w:rPr>
+          <w:rFonts w:ascii="Arial" w:hAnsi="Arial" w:cs="Arial"/>
+          <w:sz w:val="24"/>
+          <w:szCs w:val="24"/>
+        </w:rPr>
+        <w:t xml:space="preserve"> La génération du tableau d’objet à partir d’une stack est également </w:t>
+      </w:r>
+      <w:proofErr w:type="spellStart"/>
+      <w:r>
+        <w:rPr>
+          <w:rFonts w:ascii="Arial" w:hAnsi="Arial" w:cs="Arial"/>
+          <w:sz w:val="24"/>
+          <w:szCs w:val="24"/>
+        </w:rPr>
+        <w:t>controlée</w:t>
+      </w:r>
+      <w:proofErr w:type="spellEnd"/>
+      <w:r>
+        <w:rPr>
+          <w:rFonts w:ascii="Arial" w:hAnsi="Arial" w:cs="Arial"/>
+          <w:sz w:val="24"/>
+          <w:szCs w:val="24"/>
+        </w:rPr>
+        <w:t>.</w:t>
+      </w:r>
+    </w:p>
+    <w:p>
+      <w:pPr>
+        <w:jc w:val="both"/>
         <w:rPr>
           <w:rFonts w:ascii="Arial" w:hAnsi="Arial" w:cs="Arial"/>
           <w:sz w:val="36"/>
           <w:szCs w:val="36"/>
           <w:u w:val="single"/>
         </w:rPr>
-        <w:lastRenderedPageBreak/>
-        <w:t>2</w:t>
+      </w:pPr>
+      <w:r>
+        <w:rPr>
+          <w:rFonts w:ascii="Arial" w:hAnsi="Arial" w:cs="Arial"/>
+          <w:sz w:val="24"/>
+          <w:szCs w:val="24"/>
+        </w:rPr>
+        <w:t xml:space="preserve">Concernant les tests effectués pour la classe </w:t>
+      </w:r>
+      <w:proofErr w:type="spellStart"/>
+      <w:r>
+        <w:rPr>
+          <w:rFonts w:ascii="Arial" w:hAnsi="Arial" w:cs="Arial"/>
+          <w:sz w:val="24"/>
+          <w:szCs w:val="24"/>
+        </w:rPr>
+        <w:t>ElementIterator</w:t>
+      </w:r>
+      <w:proofErr w:type="spellEnd"/>
+      <w:r>
+        <w:rPr>
+          <w:rFonts w:ascii="Arial" w:hAnsi="Arial" w:cs="Arial"/>
+          <w:sz w:val="24"/>
+          <w:szCs w:val="24"/>
+        </w:rPr>
+        <w:t xml:space="preserve">, nous avions tout simplement fait pointer un itérateur sur le sommet d’une pile. Ensuite nous retournons la valeur de l’élément pointé. Une fois cela fait, nous itérons sur la pile tant que l’élément pointé possède un </w:t>
+      </w:r>
+      <w:proofErr w:type="spellStart"/>
+      <w:r>
+        <w:rPr>
+          <w:rFonts w:ascii="Arial" w:hAnsi="Arial" w:cs="Arial"/>
+          <w:sz w:val="24"/>
+          <w:szCs w:val="24"/>
+        </w:rPr>
+        <w:t>ElementStack</w:t>
+      </w:r>
+      <w:proofErr w:type="spellEnd"/>
+      <w:r>
+        <w:rPr>
+          <w:rFonts w:ascii="Arial" w:hAnsi="Arial" w:cs="Arial"/>
+          <w:sz w:val="24"/>
+          <w:szCs w:val="24"/>
+        </w:rPr>
+        <w:t xml:space="preserve"> qui le suit.</w:t>
       </w:r>
       <w:r>
         <w:rPr>
@@ -159,75 +1082,30 @@
           <w:szCs w:val="36"/>
           <w:u w:val="single"/>
         </w:rPr>
-        <w:t>)</w:t>
-      </w:r>
-      <w:r>
+        <w:br w:type="page"/>
+      </w:r>
+    </w:p>
+    <w:p>
+      <w:pPr>
+        <w:jc w:val="both"/>
         <w:rPr>
           <w:rFonts w:ascii="Arial" w:hAnsi="Arial" w:cs="Arial"/>
           <w:sz w:val="36"/>
           <w:szCs w:val="36"/>
           <w:u w:val="single"/>
         </w:rPr>
-        <w:t xml:space="preserve"> Justification des choix</w:t>
-      </w:r>
-    </w:p>
-    <w:p>
-      <w:pPr>
-        <w:jc w:val="both"/>
-        <w:rPr>
-          <w:rFonts w:ascii="Arial" w:hAnsi="Arial" w:cs="Arial"/>
-          <w:sz w:val="24"/>
-          <w:szCs w:val="24"/>
-        </w:rPr>
-      </w:pPr>
-    </w:p>
-    <w:p>
-      <w:pPr>
-        <w:jc w:val="both"/>
-        <w:rPr>
-          <w:rFonts w:ascii="Arial" w:hAnsi="Arial" w:cs="Arial"/>
-          <w:sz w:val="24"/>
-          <w:szCs w:val="24"/>
-        </w:rPr>
-      </w:pPr>
-    </w:p>
-    <w:p>
-      <w:pPr>
-        <w:jc w:val="both"/>
-        <w:rPr>
-          <w:rFonts w:ascii="Arial" w:hAnsi="Arial" w:cs="Arial"/>
-          <w:sz w:val="24"/>
-          <w:szCs w:val="24"/>
-        </w:rPr>
-      </w:pPr>
-    </w:p>
-    <w:p>
-      <w:pPr>
-        <w:rPr>
-          <w:rFonts w:ascii="Arial" w:hAnsi="Arial" w:cs="Arial"/>
-          <w:sz w:val="24"/>
-          <w:szCs w:val="24"/>
-        </w:rPr>
-      </w:pPr>
-      <w:r>
-        <w:rPr>
-          <w:rFonts w:ascii="Arial" w:hAnsi="Arial" w:cs="Arial"/>
-          <w:sz w:val="24"/>
-          <w:szCs w:val="24"/>
-        </w:rPr>
-        <w:br w:type="page"/>
-      </w:r>
-    </w:p>
-    <w:p>
-      <w:pPr>
-        <w:jc w:val="both"/>
+      </w:pPr>
+      <w:bookmarkStart w:id="0" w:name="_Hlk120315025"/>
+      <w:r>
         <w:rPr>
           <w:rFonts w:ascii="Arial" w:hAnsi="Arial" w:cs="Arial"/>
           <w:sz w:val="36"/>
           <w:szCs w:val="36"/>
           <w:u w:val="single"/>
         </w:rPr>
-      </w:pPr>
+        <w:lastRenderedPageBreak/>
+        <w:t>3</w:t>
+      </w:r>
       <w:r>
         <w:rPr>
           <w:rFonts w:ascii="Arial" w:hAnsi="Arial" w:cs="Arial"/>
@@ -235,8 +1113,492 @@
           <w:szCs w:val="36"/>
           <w:u w:val="single"/>
         </w:rPr>
+        <w:t>)</w:t>
+      </w:r>
+      <w:r>
+        <w:rPr>
+          <w:rFonts w:ascii="Arial" w:hAnsi="Arial" w:cs="Arial"/>
+          <w:sz w:val="36"/>
+          <w:szCs w:val="36"/>
+          <w:u w:val="single"/>
+        </w:rPr>
+        <w:t xml:space="preserve"> Description de l’algorithme</w:t>
+      </w:r>
+    </w:p>
+    <w:bookmarkEnd w:id="0"/>
+    <w:p>
+      <w:pPr>
+        <w:jc w:val="both"/>
+        <w:rPr>
+          <w:rFonts w:ascii="Arial" w:hAnsi="Arial" w:cs="Arial"/>
+          <w:sz w:val="36"/>
+          <w:szCs w:val="36"/>
+          <w:u w:val="single"/>
+        </w:rPr>
+      </w:pPr>
+    </w:p>
+    <w:p>
+      <w:pPr>
+        <w:rPr>
+          <w:rFonts w:ascii="Arial" w:hAnsi="Arial" w:cs="Arial"/>
+          <w:sz w:val="36"/>
+          <w:szCs w:val="36"/>
+          <w:u w:val="single"/>
+        </w:rPr>
+      </w:pPr>
+      <w:r>
+        <w:rPr>
+          <w:rFonts w:ascii="Arial" w:hAnsi="Arial" w:cs="Arial"/>
+          <w:sz w:val="36"/>
+          <w:szCs w:val="36"/>
+          <w:u w:val="single"/>
+        </w:rPr>
+        <w:br w:type="page"/>
+      </w:r>
+    </w:p>
+    <w:p>
+      <w:pPr>
+        <w:jc w:val="both"/>
+        <w:rPr>
+          <w:rFonts w:ascii="Arial" w:hAnsi="Arial" w:cs="Arial"/>
+          <w:sz w:val="36"/>
+          <w:szCs w:val="36"/>
+          <w:u w:val="single"/>
+        </w:rPr>
+      </w:pPr>
+      <w:r>
+        <w:rPr>
+          <w:rFonts w:ascii="Arial" w:hAnsi="Arial" w:cs="Arial"/>
+          <w:sz w:val="36"/>
+          <w:szCs w:val="36"/>
+          <w:u w:val="single"/>
+        </w:rPr>
         <w:lastRenderedPageBreak/>
-        <w:t>3</w:t>
+        <w:t>4</w:t>
+      </w:r>
+      <w:r>
+        <w:rPr>
+          <w:rFonts w:ascii="Arial" w:hAnsi="Arial" w:cs="Arial"/>
+          <w:sz w:val="36"/>
+          <w:szCs w:val="36"/>
+          <w:u w:val="single"/>
+        </w:rPr>
+        <w:t>)</w:t>
+      </w:r>
+      <w:r>
+        <w:rPr>
+          <w:rFonts w:ascii="Arial" w:hAnsi="Arial" w:cs="Arial"/>
+          <w:sz w:val="36"/>
+          <w:szCs w:val="36"/>
+          <w:u w:val="single"/>
+        </w:rPr>
+        <w:t xml:space="preserve"> Justification des choix</w:t>
+      </w:r>
+    </w:p>
+    <w:p>
+      <w:pPr>
+        <w:jc w:val="both"/>
+        <w:rPr>
+          <w:rFonts w:ascii="Arial" w:hAnsi="Arial" w:cs="Arial"/>
+          <w:sz w:val="32"/>
+          <w:szCs w:val="32"/>
+        </w:rPr>
+      </w:pPr>
+      <w:r>
+        <w:rPr>
+          <w:rFonts w:ascii="Arial" w:hAnsi="Arial" w:cs="Arial"/>
+          <w:sz w:val="32"/>
+          <w:szCs w:val="32"/>
+        </w:rPr>
+        <w:t>4</w:t>
+      </w:r>
+      <w:r>
+        <w:rPr>
+          <w:rFonts w:ascii="Arial" w:hAnsi="Arial" w:cs="Arial"/>
+          <w:sz w:val="32"/>
+          <w:szCs w:val="32"/>
+        </w:rPr>
+        <w:t>.</w:t>
+      </w:r>
+      <w:r>
+        <w:rPr>
+          <w:rFonts w:ascii="Arial" w:hAnsi="Arial" w:cs="Arial"/>
+          <w:sz w:val="32"/>
+          <w:szCs w:val="32"/>
+        </w:rPr>
+        <w:t>1) Hanoi</w:t>
+      </w:r>
+    </w:p>
+    <w:p>
+      <w:pPr>
+        <w:jc w:val="both"/>
+        <w:rPr>
+          <w:rFonts w:ascii="Arial" w:hAnsi="Arial" w:cs="Arial"/>
+          <w:sz w:val="32"/>
+          <w:szCs w:val="32"/>
+        </w:rPr>
+      </w:pPr>
+    </w:p>
+    <w:p>
+      <w:pPr>
+        <w:jc w:val="both"/>
+        <w:rPr>
+          <w:rFonts w:ascii="Arial" w:hAnsi="Arial" w:cs="Arial"/>
+          <w:sz w:val="32"/>
+          <w:szCs w:val="32"/>
+        </w:rPr>
+      </w:pPr>
+      <w:r>
+        <w:rPr>
+          <w:rFonts w:ascii="Arial" w:hAnsi="Arial" w:cs="Arial"/>
+          <w:sz w:val="32"/>
+          <w:szCs w:val="32"/>
+        </w:rPr>
+        <w:t>4</w:t>
+      </w:r>
+      <w:r>
+        <w:rPr>
+          <w:rFonts w:ascii="Arial" w:hAnsi="Arial" w:cs="Arial"/>
+          <w:sz w:val="32"/>
+          <w:szCs w:val="32"/>
+        </w:rPr>
+        <w:t>.2) Stack</w:t>
+      </w:r>
+    </w:p>
+    <w:p>
+      <w:pPr>
+        <w:jc w:val="both"/>
+        <w:rPr>
+          <w:rFonts w:ascii="Arial" w:hAnsi="Arial" w:cs="Arial"/>
+          <w:sz w:val="24"/>
+          <w:szCs w:val="24"/>
+        </w:rPr>
+      </w:pPr>
+      <w:r>
+        <w:rPr>
+          <w:rFonts w:ascii="Arial" w:hAnsi="Arial" w:cs="Arial"/>
+          <w:sz w:val="24"/>
+          <w:szCs w:val="24"/>
+        </w:rPr>
+        <w:t xml:space="preserve">- La fonction </w:t>
+      </w:r>
+      <w:proofErr w:type="spellStart"/>
+      <w:r>
+        <w:rPr>
+          <w:rFonts w:ascii="Arial" w:hAnsi="Arial" w:cs="Arial"/>
+          <w:sz w:val="24"/>
+          <w:szCs w:val="24"/>
+        </w:rPr>
+        <w:t>getHead</w:t>
+      </w:r>
+      <w:proofErr w:type="spellEnd"/>
+      <w:r>
+        <w:rPr>
+          <w:rFonts w:ascii="Arial" w:hAnsi="Arial" w:cs="Arial"/>
+          <w:sz w:val="24"/>
+          <w:szCs w:val="24"/>
+        </w:rPr>
+        <w:t xml:space="preserve">() ne sert à rien. Elle a été </w:t>
+      </w:r>
+      <w:r>
+        <w:rPr>
+          <w:rFonts w:ascii="Arial" w:hAnsi="Arial" w:cs="Arial"/>
+          <w:sz w:val="24"/>
+          <w:szCs w:val="24"/>
+        </w:rPr>
+        <w:t>implémenté</w:t>
+      </w:r>
+      <w:r>
+        <w:rPr>
+          <w:rFonts w:ascii="Arial" w:hAnsi="Arial" w:cs="Arial"/>
+          <w:sz w:val="24"/>
+          <w:szCs w:val="24"/>
+        </w:rPr>
+        <w:t xml:space="preserve"> uniquement afin de pouvoir effectuer un test complet de la classe stack.</w:t>
+      </w:r>
+    </w:p>
+    <w:p>
+      <w:pPr>
+        <w:jc w:val="both"/>
+        <w:rPr>
+          <w:rFonts w:ascii="Arial" w:hAnsi="Arial" w:cs="Arial"/>
+          <w:sz w:val="32"/>
+          <w:szCs w:val="32"/>
+        </w:rPr>
+      </w:pPr>
+    </w:p>
+    <w:p>
+      <w:pPr>
+        <w:jc w:val="both"/>
+        <w:rPr>
+          <w:rFonts w:ascii="Arial" w:hAnsi="Arial" w:cs="Arial"/>
+          <w:sz w:val="32"/>
+          <w:szCs w:val="32"/>
+        </w:rPr>
+      </w:pPr>
+      <w:r>
+        <w:rPr>
+          <w:rFonts w:ascii="Arial" w:hAnsi="Arial" w:cs="Arial"/>
+          <w:sz w:val="32"/>
+          <w:szCs w:val="32"/>
+        </w:rPr>
+        <w:t>4</w:t>
+      </w:r>
+      <w:r>
+        <w:rPr>
+          <w:rFonts w:ascii="Arial" w:hAnsi="Arial" w:cs="Arial"/>
+          <w:sz w:val="32"/>
+          <w:szCs w:val="32"/>
+        </w:rPr>
+        <w:t xml:space="preserve">.3) </w:t>
+      </w:r>
+      <w:proofErr w:type="spellStart"/>
+      <w:r>
+        <w:rPr>
+          <w:rFonts w:ascii="Arial" w:hAnsi="Arial" w:cs="Arial"/>
+          <w:sz w:val="32"/>
+          <w:szCs w:val="32"/>
+        </w:rPr>
+        <w:t>ElementStack</w:t>
+      </w:r>
+      <w:proofErr w:type="spellEnd"/>
+    </w:p>
+    <w:p>
+      <w:pPr>
+        <w:jc w:val="both"/>
+        <w:rPr>
+          <w:rFonts w:ascii="Arial" w:hAnsi="Arial" w:cs="Arial"/>
+          <w:sz w:val="24"/>
+          <w:szCs w:val="24"/>
+        </w:rPr>
+      </w:pPr>
+      <w:r>
+        <w:rPr>
+          <w:rFonts w:ascii="Arial" w:hAnsi="Arial" w:cs="Arial"/>
+          <w:sz w:val="24"/>
+          <w:szCs w:val="24"/>
+        </w:rPr>
+        <w:t>Nous avons décidé de mettre la visibilité de cette classe en package car elle doit être utilisé uniquement par la pile et l’itérateur.</w:t>
+      </w:r>
+    </w:p>
+    <w:p>
+      <w:pPr>
+        <w:jc w:val="both"/>
+        <w:rPr>
+          <w:rFonts w:ascii="Arial" w:hAnsi="Arial" w:cs="Arial"/>
+          <w:sz w:val="32"/>
+          <w:szCs w:val="32"/>
+        </w:rPr>
+      </w:pPr>
+      <w:r>
+        <w:rPr>
+          <w:rFonts w:ascii="Arial" w:hAnsi="Arial" w:cs="Arial"/>
+          <w:sz w:val="32"/>
+          <w:szCs w:val="32"/>
+        </w:rPr>
+        <w:t>4</w:t>
+      </w:r>
+      <w:r>
+        <w:rPr>
+          <w:rFonts w:ascii="Arial" w:hAnsi="Arial" w:cs="Arial"/>
+          <w:sz w:val="32"/>
+          <w:szCs w:val="32"/>
+        </w:rPr>
+        <w:t xml:space="preserve">.1) </w:t>
+      </w:r>
+      <w:proofErr w:type="spellStart"/>
+      <w:r>
+        <w:rPr>
+          <w:rFonts w:ascii="Arial" w:hAnsi="Arial" w:cs="Arial"/>
+          <w:sz w:val="32"/>
+          <w:szCs w:val="32"/>
+        </w:rPr>
+        <w:t>ElementIterator</w:t>
+      </w:r>
+      <w:proofErr w:type="spellEnd"/>
+    </w:p>
+    <w:p>
+      <w:pPr>
+        <w:jc w:val="both"/>
+        <w:rPr>
+          <w:rFonts w:ascii="Arial" w:hAnsi="Arial" w:cs="Arial"/>
+          <w:sz w:val="24"/>
+          <w:szCs w:val="24"/>
+        </w:rPr>
+      </w:pPr>
+      <w:r>
+        <w:rPr>
+          <w:rFonts w:ascii="Arial" w:hAnsi="Arial" w:cs="Arial"/>
+          <w:sz w:val="24"/>
+          <w:szCs w:val="24"/>
+        </w:rPr>
+        <w:t xml:space="preserve">- La fonction </w:t>
+      </w:r>
+      <w:proofErr w:type="spellStart"/>
+      <w:r>
+        <w:rPr>
+          <w:rFonts w:ascii="Arial" w:hAnsi="Arial" w:cs="Arial"/>
+          <w:sz w:val="24"/>
+          <w:szCs w:val="24"/>
+        </w:rPr>
+        <w:t>toString</w:t>
+      </w:r>
+      <w:proofErr w:type="spellEnd"/>
+      <w:r>
+        <w:rPr>
+          <w:rFonts w:ascii="Arial" w:hAnsi="Arial" w:cs="Arial"/>
+          <w:sz w:val="24"/>
+          <w:szCs w:val="24"/>
+        </w:rPr>
+        <w:t xml:space="preserve">() ne sert à rien. Elle a été implémenté uniquement afin de pouvoir effectuer un test complet de la classe Stack. </w:t>
+      </w:r>
+    </w:p>
+    <w:p>
+      <w:pPr>
+        <w:jc w:val="both"/>
+        <w:rPr>
+          <w:rFonts w:ascii="Arial" w:hAnsi="Arial" w:cs="Arial"/>
+          <w:sz w:val="24"/>
+          <w:szCs w:val="24"/>
+        </w:rPr>
+      </w:pPr>
+      <w:r>
+        <w:rPr>
+          <w:rFonts w:ascii="Arial" w:hAnsi="Arial" w:cs="Arial"/>
+          <w:sz w:val="24"/>
+          <w:szCs w:val="24"/>
+        </w:rPr>
+        <w:t xml:space="preserve">- Le constructeur de cette classe devrait être en mode package car un </w:t>
+      </w:r>
+      <w:proofErr w:type="spellStart"/>
+      <w:r>
+        <w:rPr>
+          <w:rFonts w:ascii="Arial" w:hAnsi="Arial" w:cs="Arial"/>
+          <w:sz w:val="24"/>
+          <w:szCs w:val="24"/>
+        </w:rPr>
+        <w:t>ElementIterator</w:t>
+      </w:r>
+      <w:proofErr w:type="spellEnd"/>
+      <w:r>
+        <w:rPr>
+          <w:rFonts w:ascii="Arial" w:hAnsi="Arial" w:cs="Arial"/>
+          <w:sz w:val="24"/>
+          <w:szCs w:val="24"/>
+        </w:rPr>
+        <w:t xml:space="preserve"> doit pouvoir itérer uniquement sur les </w:t>
+      </w:r>
+      <w:proofErr w:type="spellStart"/>
+      <w:r>
+        <w:rPr>
+          <w:rFonts w:ascii="Arial" w:hAnsi="Arial" w:cs="Arial"/>
+          <w:sz w:val="24"/>
+          <w:szCs w:val="24"/>
+        </w:rPr>
+        <w:t>ElementStack</w:t>
+      </w:r>
+      <w:proofErr w:type="spellEnd"/>
+      <w:r>
+        <w:rPr>
+          <w:rFonts w:ascii="Arial" w:hAnsi="Arial" w:cs="Arial"/>
+          <w:sz w:val="24"/>
+          <w:szCs w:val="24"/>
+        </w:rPr>
+        <w:t xml:space="preserve"> qui sont les éléments qui peuvent être stocké dans la pile (classe Stack). Cependant, nous avons décidé de laisser la visibilité du constructeur en public afin de pouvoir instancier un </w:t>
+      </w:r>
+      <w:proofErr w:type="spellStart"/>
+      <w:r>
+        <w:rPr>
+          <w:rFonts w:ascii="Arial" w:hAnsi="Arial" w:cs="Arial"/>
+          <w:sz w:val="24"/>
+          <w:szCs w:val="24"/>
+        </w:rPr>
+        <w:t>ElementIterator</w:t>
+      </w:r>
+      <w:proofErr w:type="spellEnd"/>
+      <w:r>
+        <w:rPr>
+          <w:rFonts w:ascii="Arial" w:hAnsi="Arial" w:cs="Arial"/>
+          <w:sz w:val="24"/>
+          <w:szCs w:val="24"/>
+        </w:rPr>
+        <w:t xml:space="preserve"> dans la classe de </w:t>
+      </w:r>
+      <w:proofErr w:type="spellStart"/>
+      <w:r>
+        <w:rPr>
+          <w:rFonts w:ascii="Arial" w:hAnsi="Arial" w:cs="Arial"/>
+          <w:sz w:val="24"/>
+          <w:szCs w:val="24"/>
+        </w:rPr>
+        <w:t>TestStack</w:t>
+      </w:r>
+      <w:proofErr w:type="spellEnd"/>
+      <w:r>
+        <w:rPr>
+          <w:rFonts w:ascii="Arial" w:hAnsi="Arial" w:cs="Arial"/>
+          <w:sz w:val="24"/>
+          <w:szCs w:val="24"/>
+        </w:rPr>
+        <w:t xml:space="preserve"> afin de pouvoir vérifier son bon fonctionnement.</w:t>
+      </w:r>
+    </w:p>
+    <w:p>
+      <w:pPr>
+        <w:jc w:val="both"/>
+        <w:rPr>
+          <w:rFonts w:ascii="Arial" w:hAnsi="Arial" w:cs="Arial"/>
+          <w:sz w:val="24"/>
+          <w:szCs w:val="24"/>
+        </w:rPr>
+      </w:pPr>
+    </w:p>
+    <w:p>
+      <w:pPr>
+        <w:jc w:val="both"/>
+        <w:rPr>
+          <w:rFonts w:ascii="Arial" w:hAnsi="Arial" w:cs="Arial"/>
+          <w:sz w:val="24"/>
+          <w:szCs w:val="24"/>
+        </w:rPr>
+      </w:pPr>
+    </w:p>
+    <w:p>
+      <w:pPr>
+        <w:rPr>
+          <w:rFonts w:ascii="Arial" w:hAnsi="Arial" w:cs="Arial"/>
+          <w:sz w:val="24"/>
+          <w:szCs w:val="24"/>
+        </w:rPr>
+      </w:pPr>
+      <w:r>
+        <w:rPr>
+          <w:rFonts w:ascii="Arial" w:hAnsi="Arial" w:cs="Arial"/>
+          <w:sz w:val="24"/>
+          <w:szCs w:val="24"/>
+        </w:rPr>
+        <w:br w:type="page"/>
+      </w:r>
+    </w:p>
+    <w:p>
+      <w:pPr>
+        <w:jc w:val="both"/>
+        <w:rPr>
+          <w:rFonts w:ascii="Arial" w:hAnsi="Arial" w:cs="Arial"/>
+          <w:sz w:val="36"/>
+          <w:szCs w:val="36"/>
+          <w:u w:val="single"/>
+        </w:rPr>
+      </w:pPr>
+      <w:r>
+        <w:rPr>
+          <w:rFonts w:ascii="Arial" w:hAnsi="Arial" w:cs="Arial"/>
+          <w:sz w:val="36"/>
+          <w:szCs w:val="36"/>
+          <w:u w:val="single"/>
+        </w:rPr>
+        <w:lastRenderedPageBreak/>
+        <w:t>5</w:t>
       </w:r>
       <w:r>
         <w:rPr>
@@ -353,8 +1715,8 @@
               <w:rPr>
                 <w:rFonts w:ascii="Cambria Math" w:hAnsi="Cambria Math" w:cs="Arial"/>
                 <w:i/>
-                <w:sz w:val="32"/>
-                <w:szCs w:val="32"/>
+                <w:sz w:val="36"/>
+                <w:szCs w:val="36"/>
               </w:rPr>
             </m:ctrlPr>
           </m:fPr>
@@ -365,8 +1727,8 @@
                   <w:rPr>
                     <w:rFonts w:ascii="Cambria Math" w:hAnsi="Cambria Math" w:cs="Arial"/>
                     <w:i/>
-                    <w:sz w:val="32"/>
-                    <w:szCs w:val="32"/>
+                    <w:sz w:val="36"/>
+                    <w:szCs w:val="36"/>
                   </w:rPr>
                 </m:ctrlPr>
               </m:sSupPr>
@@ -374,8 +1736,8 @@
                 <m:r>
                   <w:rPr>
                     <w:rFonts w:ascii="Cambria Math" w:hAnsi="Cambria Math" w:cs="Arial"/>
-                    <w:sz w:val="32"/>
-                    <w:szCs w:val="32"/>
+                    <w:sz w:val="36"/>
+                    <w:szCs w:val="36"/>
                   </w:rPr>
                   <m:t>2</m:t>
                 </m:r>
@@ -384,8 +1746,8 @@
                 <m:r>
                   <w:rPr>
                     <w:rFonts w:ascii="Cambria Math" w:hAnsi="Cambria Math" w:cs="Arial"/>
-                    <w:sz w:val="32"/>
-                    <w:szCs w:val="32"/>
+                    <w:sz w:val="36"/>
+                    <w:szCs w:val="36"/>
                   </w:rPr>
                   <m:t>64</m:t>
                 </m:r>
@@ -394,8 +1756,8 @@
             <m:r>
               <w:rPr>
                 <w:rFonts w:ascii="Cambria Math" w:hAnsi="Cambria Math" w:cs="Arial"/>
-                <w:sz w:val="32"/>
-                <w:szCs w:val="32"/>
+                <w:sz w:val="36"/>
+                <w:szCs w:val="36"/>
               </w:rPr>
               <m:t xml:space="preserve"> - 1</m:t>
             </m:r>
@@ -407,8 +1769,8 @@
                   <w:rPr>
                     <w:rFonts w:ascii="Cambria Math" w:hAnsi="Cambria Math" w:cs="Arial"/>
                     <w:i/>
-                    <w:sz w:val="32"/>
-                    <w:szCs w:val="32"/>
+                    <w:sz w:val="36"/>
+                    <w:szCs w:val="36"/>
                   </w:rPr>
                 </m:ctrlPr>
               </m:dPr>
@@ -416,8 +1778,8 @@
                 <m:r>
                   <w:rPr>
                     <w:rFonts w:ascii="Cambria Math" w:hAnsi="Cambria Math" w:cs="Arial"/>
-                    <w:sz w:val="32"/>
-                    <w:szCs w:val="32"/>
+                    <w:sz w:val="36"/>
+                    <w:szCs w:val="36"/>
                   </w:rPr>
                   <m:t>3600 * 24 * 365 *</m:t>
                 </m:r>
@@ -427,8 +1789,8 @@
                       <w:rPr>
                         <w:rFonts w:ascii="Cambria Math" w:hAnsi="Cambria Math" w:cs="Arial"/>
                         <w:i/>
-                        <w:sz w:val="32"/>
-                        <w:szCs w:val="32"/>
+                        <w:sz w:val="36"/>
+                        <w:szCs w:val="36"/>
                       </w:rPr>
                     </m:ctrlPr>
                   </m:sSupPr>
@@ -436,8 +1798,8 @@
                     <m:r>
                       <w:rPr>
                         <w:rFonts w:ascii="Cambria Math" w:hAnsi="Cambria Math" w:cs="Arial"/>
-                        <w:sz w:val="32"/>
-                        <w:szCs w:val="32"/>
+                        <w:sz w:val="36"/>
+                        <w:szCs w:val="36"/>
                       </w:rPr>
                       <m:t xml:space="preserve"> 10</m:t>
                     </m:r>
@@ -446,8 +1808,8 @@
                     <m:r>
                       <w:rPr>
                         <w:rFonts w:ascii="Cambria Math" w:hAnsi="Cambria Math" w:cs="Arial"/>
-                        <w:sz w:val="32"/>
-                        <w:szCs w:val="32"/>
+                        <w:sz w:val="36"/>
+                        <w:szCs w:val="36"/>
                       </w:rPr>
                       <m:t>9</m:t>
                     </m:r>
@@ -458,8 +1820,8 @@
             <m:r>
               <w:rPr>
                 <w:rFonts w:ascii="Cambria Math" w:hAnsi="Cambria Math" w:cs="Arial"/>
-                <w:sz w:val="32"/>
-                <w:szCs w:val="32"/>
+                <w:sz w:val="36"/>
+                <w:szCs w:val="36"/>
               </w:rPr>
               <m:t xml:space="preserve"> - 13.8</m:t>
             </m:r>
@@ -468,8 +1830,8 @@
         <m:r>
           <w:rPr>
             <w:rFonts w:ascii="Cambria Math" w:eastAsiaTheme="minorEastAsia" w:hAnsi="Cambria Math" w:cs="Arial"/>
-            <w:sz w:val="32"/>
-            <w:szCs w:val="32"/>
+            <w:sz w:val="36"/>
+            <w:szCs w:val="36"/>
           </w:rPr>
           <m:t>=584,942 milliards d'années</m:t>
         </m:r>
@@ -594,7 +1956,7 @@
         <w:sz w:val="20"/>
         <w:szCs w:val="20"/>
       </w:rPr>
-      <w:t>24 novembre 2022</w:t>
+      <w:t>26 novembre 2022</w:t>
     </w:r>
     <w:r>
       <w:rPr>
@@ -811,8 +2173,100 @@
       </w:rPr>
     </w:lvl>
   </w:abstractNum>
+  <w:abstractNum w:abstractNumId="1" w15:restartNumberingAfterBreak="0">
+    <w:nsid w:val="2EE0776F"/>
+    <w:multiLevelType w:val="hybridMultilevel"/>
+    <w:tmpl w:val="ECCCF7BE"/>
+    <w:lvl w:ilvl="0" w:tplc="D946D682">
+      <w:start w:val="1"/>
+      <w:numFmt w:val="decimal"/>
+      <w:lvlText w:val="%1)"/>
+      <w:lvlJc w:val="left"/>
+      <w:pPr>
+        <w:ind w:left="780" w:hanging="420"/>
+      </w:pPr>
+      <w:rPr>
+        <w:rFonts w:hint="default"/>
+      </w:rPr>
+    </w:lvl>
+    <w:lvl w:ilvl="1" w:tplc="100C0019" w:tentative="1">
+      <w:start w:val="1"/>
+      <w:numFmt w:val="lowerLetter"/>
+      <w:lvlText w:val="%2."/>
+      <w:lvlJc w:val="left"/>
+      <w:pPr>
+        <w:ind w:left="1440" w:hanging="360"/>
+      </w:pPr>
+    </w:lvl>
+    <w:lvl w:ilvl="2" w:tplc="100C001B" w:tentative="1">
+      <w:start w:val="1"/>
+      <w:numFmt w:val="lowerRoman"/>
+      <w:lvlText w:val="%3."/>
+      <w:lvlJc w:val="right"/>
+      <w:pPr>
+        <w:ind w:left="2160" w:hanging="180"/>
+      </w:pPr>
+    </w:lvl>
+    <w:lvl w:ilvl="3" w:tplc="100C000F" w:tentative="1">
+      <w:start w:val="1"/>
+      <w:numFmt w:val="decimal"/>
+      <w:lvlText w:val="%4."/>
+      <w:lvlJc w:val="left"/>
+      <w:pPr>
+        <w:ind w:left="2880" w:hanging="360"/>
+      </w:pPr>
+    </w:lvl>
+    <w:lvl w:ilvl="4" w:tplc="100C0019" w:tentative="1">
+      <w:start w:val="1"/>
+      <w:numFmt w:val="lowerLetter"/>
+      <w:lvlText w:val="%5."/>
+      <w:lvlJc w:val="left"/>
+      <w:pPr>
+        <w:ind w:left="3600" w:hanging="360"/>
+      </w:pPr>
+    </w:lvl>
+    <w:lvl w:ilvl="5" w:tplc="100C001B" w:tentative="1">
+      <w:start w:val="1"/>
+      <w:numFmt w:val="lowerRoman"/>
+      <w:lvlText w:val="%6."/>
+      <w:lvlJc w:val="right"/>
+      <w:pPr>
+        <w:ind w:left="4320" w:hanging="180"/>
+      </w:pPr>
+    </w:lvl>
+    <w:lvl w:ilvl="6" w:tplc="100C000F" w:tentative="1">
+      <w:start w:val="1"/>
+      <w:numFmt w:val="decimal"/>
+      <w:lvlText w:val="%7."/>
+      <w:lvlJc w:val="left"/>
+      <w:pPr>
+        <w:ind w:left="5040" w:hanging="360"/>
+      </w:pPr>
+    </w:lvl>
+    <w:lvl w:ilvl="7" w:tplc="100C0019" w:tentative="1">
+      <w:start w:val="1"/>
+      <w:numFmt w:val="lowerLetter"/>
+      <w:lvlText w:val="%8."/>
+      <w:lvlJc w:val="left"/>
+      <w:pPr>
+        <w:ind w:left="5760" w:hanging="360"/>
+      </w:pPr>
+    </w:lvl>
+    <w:lvl w:ilvl="8" w:tplc="100C001B" w:tentative="1">
+      <w:start w:val="1"/>
+      <w:numFmt w:val="lowerRoman"/>
+      <w:lvlText w:val="%9."/>
+      <w:lvlJc w:val="right"/>
+      <w:pPr>
+        <w:ind w:left="6480" w:hanging="180"/>
+      </w:pPr>
+    </w:lvl>
+  </w:abstractNum>
   <w:num w:numId="1" w16cid:durableId="1437941823">
     <w:abstractNumId w:val="0"/>
+  </w:num>
+  <w:num w:numId="2" w16cid:durableId="2040549747">
+    <w:abstractNumId w:val="1"/>
   </w:num>
 </w:numbering>
 </file>

</xml_diff>